<commit_message>
Shop page design implemented
</commit_message>
<xml_diff>
--- a/Documentation/User requirement specification.docx
+++ b/Documentation/User requirement specification.docx
@@ -3003,7 +3003,13 @@
     </w:p>
     <w:p>
       <w:r>
-        <w:t xml:space="preserve">Use Case - FR-01-A: User Registration </w:t>
+        <w:t>U</w:t>
+      </w:r>
+      <w:r>
+        <w:t xml:space="preserve">C 01 </w:t>
+      </w:r>
+      <w:r>
+        <w:t xml:space="preserve">- FR-01-A: User Registration </w:t>
       </w:r>
     </w:p>
     <w:p>
@@ -3328,13 +3334,10 @@
     </w:p>
     <w:p>
       <w:pPr>
-        <w:numPr>
-          <w:ilvl w:val="0"/>
-          <w:numId w:val="27"/>
-        </w:numPr>
-        <w:suppressAutoHyphens w:val="0"/>
-        <w:autoSpaceDN/>
-        <w:spacing w:before="0" w:after="160" w:line="259" w:lineRule="auto"/>
+        <w:suppressAutoHyphens w:val="0"/>
+        <w:autoSpaceDN/>
+        <w:spacing w:before="0" w:after="160" w:line="259" w:lineRule="auto"/>
+        <w:ind w:left="720"/>
       </w:pPr>
       <w:r>
         <w:t>Extensions: 3a. If the user enters incorrect login credentials, the website displays an error message and prompts the user to try again.</w:t>
@@ -3561,10 +3564,17 @@
     <w:p>
       <w:pPr>
         <w:spacing w:after="160" w:line="259" w:lineRule="auto"/>
-        <w:ind w:left="720"/>
-      </w:pPr>
-      <w:r>
-        <w:t>Extensions: 2a. If the website encounters any issues while displaying the car catalog, the website displays an error message and prompts the user to try again.</w:t>
+        <w:ind w:left="360"/>
+      </w:pPr>
+      <w:r>
+        <w:rPr>
+          <w:b/>
+          <w:bCs/>
+        </w:rPr>
+        <w:t>Extensions</w:t>
+      </w:r>
+      <w:r>
+        <w:t>: 2a. If the website encounters any issues while displaying the car catalog, the website displays an error message and prompts the user to try again.</w:t>
       </w:r>
     </w:p>
     <w:p>

</xml_diff>